<commit_message>
captura de evidencias e implementaciones de mensajes tipo vehiculo en pantalla
</commit_message>
<xml_diff>
--- a/placas/Evidencias.docx
+++ b/placas/Evidencias.docx
@@ -436,6 +436,185 @@
                     <a:xfrm>
                       <a:off x="0" y="0"/>
                       <a:ext cx="5400040" cy="1421765"/>
+                    </a:xfrm>
+                    <a:prstGeom prst="rect">
+                      <a:avLst/>
+                    </a:prstGeom>
+                  </pic:spPr>
+                </pic:pic>
+              </a:graphicData>
+            </a:graphic>
+          </wp:inline>
+        </w:drawing>
+      </w:r>
+    </w:p>
+    <w:p/>
+    <w:p>
+      <w:r>
+        <w:lastRenderedPageBreak/>
+        <w:t>TIPO DE VEHICULO</w:t>
+      </w:r>
+    </w:p>
+    <w:p>
+      <w:r>
+        <w:rPr>
+          <w:noProof/>
+          <w:lang w:eastAsia="es-ES"/>
+        </w:rPr>
+        <w:drawing>
+          <wp:inline distT="0" distB="0" distL="0" distR="0" wp14:anchorId="5E6A9251" wp14:editId="1377E05B">
+            <wp:extent cx="5400040" cy="1744980"/>
+            <wp:effectExtent l="0" t="0" r="0" b="7620"/>
+            <wp:docPr id="11" name="Imagen 11"/>
+            <wp:cNvGraphicFramePr>
+              <a:graphicFrameLocks xmlns:a="http://schemas.openxmlformats.org/drawingml/2006/main" noChangeAspect="1"/>
+            </wp:cNvGraphicFramePr>
+            <a:graphic xmlns:a="http://schemas.openxmlformats.org/drawingml/2006/main">
+              <a:graphicData uri="http://schemas.openxmlformats.org/drawingml/2006/picture">
+                <pic:pic xmlns:pic="http://schemas.openxmlformats.org/drawingml/2006/picture">
+                  <pic:nvPicPr>
+                    <pic:cNvPr id="1" name=""/>
+                    <pic:cNvPicPr/>
+                  </pic:nvPicPr>
+                  <pic:blipFill>
+                    <a:blip r:embed="rId14"/>
+                    <a:stretch>
+                      <a:fillRect/>
+                    </a:stretch>
+                  </pic:blipFill>
+                  <pic:spPr>
+                    <a:xfrm>
+                      <a:off x="0" y="0"/>
+                      <a:ext cx="5400040" cy="1744980"/>
+                    </a:xfrm>
+                    <a:prstGeom prst="rect">
+                      <a:avLst/>
+                    </a:prstGeom>
+                  </pic:spPr>
+                </pic:pic>
+              </a:graphicData>
+            </a:graphic>
+          </wp:inline>
+        </w:drawing>
+      </w:r>
+    </w:p>
+    <w:p>
+      <w:r>
+        <w:rPr>
+          <w:noProof/>
+          <w:lang w:eastAsia="es-ES"/>
+        </w:rPr>
+        <w:drawing>
+          <wp:inline distT="0" distB="0" distL="0" distR="0" wp14:anchorId="1D5358A1" wp14:editId="6234A660">
+            <wp:extent cx="5400040" cy="1760220"/>
+            <wp:effectExtent l="0" t="0" r="0" b="0"/>
+            <wp:docPr id="12" name="Imagen 12"/>
+            <wp:cNvGraphicFramePr>
+              <a:graphicFrameLocks xmlns:a="http://schemas.openxmlformats.org/drawingml/2006/main" noChangeAspect="1"/>
+            </wp:cNvGraphicFramePr>
+            <a:graphic xmlns:a="http://schemas.openxmlformats.org/drawingml/2006/main">
+              <a:graphicData uri="http://schemas.openxmlformats.org/drawingml/2006/picture">
+                <pic:pic xmlns:pic="http://schemas.openxmlformats.org/drawingml/2006/picture">
+                  <pic:nvPicPr>
+                    <pic:cNvPr id="1" name=""/>
+                    <pic:cNvPicPr/>
+                  </pic:nvPicPr>
+                  <pic:blipFill>
+                    <a:blip r:embed="rId15"/>
+                    <a:stretch>
+                      <a:fillRect/>
+                    </a:stretch>
+                  </pic:blipFill>
+                  <pic:spPr>
+                    <a:xfrm>
+                      <a:off x="0" y="0"/>
+                      <a:ext cx="5400040" cy="1760220"/>
+                    </a:xfrm>
+                    <a:prstGeom prst="rect">
+                      <a:avLst/>
+                    </a:prstGeom>
+                  </pic:spPr>
+                </pic:pic>
+              </a:graphicData>
+            </a:graphic>
+          </wp:inline>
+        </w:drawing>
+      </w:r>
+    </w:p>
+    <w:p>
+      <w:r>
+        <w:rPr>
+          <w:noProof/>
+          <w:lang w:eastAsia="es-ES"/>
+        </w:rPr>
+        <w:drawing>
+          <wp:inline distT="0" distB="0" distL="0" distR="0" wp14:anchorId="48A8B7C1" wp14:editId="30246CED">
+            <wp:extent cx="5400040" cy="1734820"/>
+            <wp:effectExtent l="0" t="0" r="0" b="0"/>
+            <wp:docPr id="13" name="Imagen 13"/>
+            <wp:cNvGraphicFramePr>
+              <a:graphicFrameLocks xmlns:a="http://schemas.openxmlformats.org/drawingml/2006/main" noChangeAspect="1"/>
+            </wp:cNvGraphicFramePr>
+            <a:graphic xmlns:a="http://schemas.openxmlformats.org/drawingml/2006/main">
+              <a:graphicData uri="http://schemas.openxmlformats.org/drawingml/2006/picture">
+                <pic:pic xmlns:pic="http://schemas.openxmlformats.org/drawingml/2006/picture">
+                  <pic:nvPicPr>
+                    <pic:cNvPr id="1" name=""/>
+                    <pic:cNvPicPr/>
+                  </pic:nvPicPr>
+                  <pic:blipFill>
+                    <a:blip r:embed="rId16"/>
+                    <a:stretch>
+                      <a:fillRect/>
+                    </a:stretch>
+                  </pic:blipFill>
+                  <pic:spPr>
+                    <a:xfrm>
+                      <a:off x="0" y="0"/>
+                      <a:ext cx="5400040" cy="1734820"/>
+                    </a:xfrm>
+                    <a:prstGeom prst="rect">
+                      <a:avLst/>
+                    </a:prstGeom>
+                  </pic:spPr>
+                </pic:pic>
+              </a:graphicData>
+            </a:graphic>
+          </wp:inline>
+        </w:drawing>
+      </w:r>
+    </w:p>
+    <w:p>
+      <w:r>
+        <w:rPr>
+          <w:noProof/>
+          <w:lang w:eastAsia="es-ES"/>
+        </w:rPr>
+        <w:drawing>
+          <wp:inline distT="0" distB="0" distL="0" distR="0" wp14:anchorId="5754418B" wp14:editId="1050789E">
+            <wp:extent cx="5400040" cy="1819910"/>
+            <wp:effectExtent l="0" t="0" r="0" b="8890"/>
+            <wp:docPr id="14" name="Imagen 14"/>
+            <wp:cNvGraphicFramePr>
+              <a:graphicFrameLocks xmlns:a="http://schemas.openxmlformats.org/drawingml/2006/main" noChangeAspect="1"/>
+            </wp:cNvGraphicFramePr>
+            <a:graphic xmlns:a="http://schemas.openxmlformats.org/drawingml/2006/main">
+              <a:graphicData uri="http://schemas.openxmlformats.org/drawingml/2006/picture">
+                <pic:pic xmlns:pic="http://schemas.openxmlformats.org/drawingml/2006/picture">
+                  <pic:nvPicPr>
+                    <pic:cNvPr id="1" name=""/>
+                    <pic:cNvPicPr/>
+                  </pic:nvPicPr>
+                  <pic:blipFill>
+                    <a:blip r:embed="rId17"/>
+                    <a:stretch>
+                      <a:fillRect/>
+                    </a:stretch>
+                  </pic:blipFill>
+                  <pic:spPr>
+                    <a:xfrm>
+                      <a:off x="0" y="0"/>
+                      <a:ext cx="5400040" cy="1819910"/>
                     </a:xfrm>
                     <a:prstGeom prst="rect">
                       <a:avLst/>

</xml_diff>

<commit_message>
implementacion mensaje pico y placa, ademas toma de capturas para evidencias
</commit_message>
<xml_diff>
--- a/placas/Evidencias.docx
+++ b/placas/Evidencias.docx
@@ -60,10 +60,10 @@
           <w:lang w:eastAsia="es-ES"/>
         </w:rPr>
         <w:drawing>
-          <wp:inline distT="0" distB="0" distL="0" distR="0" wp14:anchorId="5BD7E8D8" wp14:editId="1CAA6B7D">
-            <wp:extent cx="5400040" cy="1381125"/>
-            <wp:effectExtent l="0" t="0" r="0" b="9525"/>
-            <wp:docPr id="2" name="Imagen 2"/>
+          <wp:inline distT="0" distB="0" distL="0" distR="0" wp14:anchorId="76D6037D" wp14:editId="6420EF6C">
+            <wp:extent cx="5400040" cy="1275080"/>
+            <wp:effectExtent l="0" t="0" r="0" b="1270"/>
+            <wp:docPr id="19" name="Imagen 19"/>
             <wp:cNvGraphicFramePr>
               <a:graphicFrameLocks xmlns:a="http://schemas.openxmlformats.org/drawingml/2006/main" noChangeAspect="1"/>
             </wp:cNvGraphicFramePr>
@@ -83,30 +83,30 @@
                   <pic:spPr>
                     <a:xfrm>
                       <a:off x="0" y="0"/>
-                      <a:ext cx="5400040" cy="1381125"/>
-                    </a:xfrm>
-                    <a:prstGeom prst="rect">
-                      <a:avLst/>
-                    </a:prstGeom>
-                  </pic:spPr>
-                </pic:pic>
-              </a:graphicData>
-            </a:graphic>
-          </wp:inline>
-        </w:drawing>
-      </w:r>
-    </w:p>
-    <w:p>
-      <w:r>
-        <w:rPr>
-          <w:noProof/>
-          <w:lang w:eastAsia="es-ES"/>
-        </w:rPr>
-        <w:drawing>
-          <wp:inline distT="0" distB="0" distL="0" distR="0" wp14:anchorId="02781C48" wp14:editId="7E382CE2">
-            <wp:extent cx="5400040" cy="1170305"/>
+                      <a:ext cx="5400040" cy="1275080"/>
+                    </a:xfrm>
+                    <a:prstGeom prst="rect">
+                      <a:avLst/>
+                    </a:prstGeom>
+                  </pic:spPr>
+                </pic:pic>
+              </a:graphicData>
+            </a:graphic>
+          </wp:inline>
+        </w:drawing>
+      </w:r>
+    </w:p>
+    <w:p>
+      <w:r>
+        <w:rPr>
+          <w:noProof/>
+          <w:lang w:eastAsia="es-ES"/>
+        </w:rPr>
+        <w:drawing>
+          <wp:inline distT="0" distB="0" distL="0" distR="0" wp14:anchorId="33E92DCC" wp14:editId="4CAD9902">
+            <wp:extent cx="5400040" cy="1486535"/>
             <wp:effectExtent l="0" t="0" r="0" b="0"/>
-            <wp:docPr id="3" name="Imagen 3"/>
+            <wp:docPr id="20" name="Imagen 20"/>
             <wp:cNvGraphicFramePr>
               <a:graphicFrameLocks xmlns:a="http://schemas.openxmlformats.org/drawingml/2006/main" noChangeAspect="1"/>
             </wp:cNvGraphicFramePr>
@@ -126,19 +126,111 @@
                   <pic:spPr>
                     <a:xfrm>
                       <a:off x="0" y="0"/>
-                      <a:ext cx="5400040" cy="1170305"/>
-                    </a:xfrm>
-                    <a:prstGeom prst="rect">
-                      <a:avLst/>
-                    </a:prstGeom>
-                  </pic:spPr>
-                </pic:pic>
-              </a:graphicData>
-            </a:graphic>
-          </wp:inline>
-        </w:drawing>
-      </w:r>
-    </w:p>
+                      <a:ext cx="5400040" cy="1486535"/>
+                    </a:xfrm>
+                    <a:prstGeom prst="rect">
+                      <a:avLst/>
+                    </a:prstGeom>
+                  </pic:spPr>
+                </pic:pic>
+              </a:graphicData>
+            </a:graphic>
+          </wp:inline>
+        </w:drawing>
+      </w:r>
+    </w:p>
+    <w:p>
+      <w:r>
+        <w:rPr>
+          <w:noProof/>
+          <w:lang w:eastAsia="es-ES"/>
+        </w:rPr>
+        <w:drawing>
+          <wp:inline distT="0" distB="0" distL="0" distR="0" wp14:anchorId="28552B05" wp14:editId="2E16E15A">
+            <wp:extent cx="5400040" cy="1363345"/>
+            <wp:effectExtent l="0" t="0" r="0" b="8255"/>
+            <wp:docPr id="21" name="Imagen 21"/>
+            <wp:cNvGraphicFramePr>
+              <a:graphicFrameLocks xmlns:a="http://schemas.openxmlformats.org/drawingml/2006/main" noChangeAspect="1"/>
+            </wp:cNvGraphicFramePr>
+            <a:graphic xmlns:a="http://schemas.openxmlformats.org/drawingml/2006/main">
+              <a:graphicData uri="http://schemas.openxmlformats.org/drawingml/2006/picture">
+                <pic:pic xmlns:pic="http://schemas.openxmlformats.org/drawingml/2006/picture">
+                  <pic:nvPicPr>
+                    <pic:cNvPr id="1" name=""/>
+                    <pic:cNvPicPr/>
+                  </pic:nvPicPr>
+                  <pic:blipFill>
+                    <a:blip r:embed="rId7"/>
+                    <a:stretch>
+                      <a:fillRect/>
+                    </a:stretch>
+                  </pic:blipFill>
+                  <pic:spPr>
+                    <a:xfrm>
+                      <a:off x="0" y="0"/>
+                      <a:ext cx="5400040" cy="1363345"/>
+                    </a:xfrm>
+                    <a:prstGeom prst="rect">
+                      <a:avLst/>
+                    </a:prstGeom>
+                  </pic:spPr>
+                </pic:pic>
+              </a:graphicData>
+            </a:graphic>
+          </wp:inline>
+        </w:drawing>
+      </w:r>
+    </w:p>
+    <w:p>
+      <w:r>
+        <w:rPr>
+          <w:noProof/>
+          <w:lang w:eastAsia="es-ES"/>
+        </w:rPr>
+        <w:lastRenderedPageBreak/>
+        <w:drawing>
+          <wp:inline distT="0" distB="0" distL="0" distR="0" wp14:anchorId="4526577D" wp14:editId="7C64DF9C">
+            <wp:extent cx="5400040" cy="1560830"/>
+            <wp:effectExtent l="0" t="0" r="0" b="1270"/>
+            <wp:docPr id="22" name="Imagen 22"/>
+            <wp:cNvGraphicFramePr>
+              <a:graphicFrameLocks xmlns:a="http://schemas.openxmlformats.org/drawingml/2006/main" noChangeAspect="1"/>
+            </wp:cNvGraphicFramePr>
+            <a:graphic xmlns:a="http://schemas.openxmlformats.org/drawingml/2006/main">
+              <a:graphicData uri="http://schemas.openxmlformats.org/drawingml/2006/picture">
+                <pic:pic xmlns:pic="http://schemas.openxmlformats.org/drawingml/2006/picture">
+                  <pic:nvPicPr>
+                    <pic:cNvPr id="1" name=""/>
+                    <pic:cNvPicPr/>
+                  </pic:nvPicPr>
+                  <pic:blipFill>
+                    <a:blip r:embed="rId8"/>
+                    <a:stretch>
+                      <a:fillRect/>
+                    </a:stretch>
+                  </pic:blipFill>
+                  <pic:spPr>
+                    <a:xfrm>
+                      <a:off x="0" y="0"/>
+                      <a:ext cx="5400040" cy="1560830"/>
+                    </a:xfrm>
+                    <a:prstGeom prst="rect">
+                      <a:avLst/>
+                    </a:prstGeom>
+                  </pic:spPr>
+                </pic:pic>
+              </a:graphicData>
+            </a:graphic>
+          </wp:inline>
+        </w:drawing>
+      </w:r>
+      <w:bookmarkStart w:id="0" w:name="_GoBack"/>
+      <w:bookmarkEnd w:id="0"/>
+    </w:p>
+    <w:p/>
+    <w:p/>
+    <w:p/>
     <w:p>
       <w:r>
         <w:rPr>
@@ -161,7 +253,7 @@
                     <pic:cNvPicPr/>
                   </pic:nvPicPr>
                   <pic:blipFill>
-                    <a:blip r:embed="rId7"/>
+                    <a:blip r:embed="rId9"/>
                     <a:stretch>
                       <a:fillRect/>
                     </a:stretch>
@@ -204,7 +296,7 @@
                     <pic:cNvPicPr/>
                   </pic:nvPicPr>
                   <pic:blipFill>
-                    <a:blip r:embed="rId8"/>
+                    <a:blip r:embed="rId10"/>
                     <a:stretch>
                       <a:fillRect/>
                     </a:stretch>
@@ -231,7 +323,6 @@
           <w:noProof/>
           <w:lang w:eastAsia="es-ES"/>
         </w:rPr>
-        <w:lastRenderedPageBreak/>
         <w:drawing>
           <wp:inline distT="0" distB="0" distL="0" distR="0" wp14:anchorId="69A15398" wp14:editId="46D903F8">
             <wp:extent cx="5400040" cy="1116965"/>
@@ -248,7 +339,7 @@
                     <pic:cNvPicPr/>
                   </pic:nvPicPr>
                   <pic:blipFill>
-                    <a:blip r:embed="rId9"/>
+                    <a:blip r:embed="rId11"/>
                     <a:stretch>
                       <a:fillRect/>
                     </a:stretch>
@@ -297,7 +388,7 @@
                     <pic:cNvPicPr/>
                   </pic:nvPicPr>
                   <pic:blipFill>
-                    <a:blip r:embed="rId10"/>
+                    <a:blip r:embed="rId12"/>
                     <a:stretch>
                       <a:fillRect/>
                     </a:stretch>
@@ -324,6 +415,7 @@
           <w:noProof/>
           <w:lang w:eastAsia="es-ES"/>
         </w:rPr>
+        <w:lastRenderedPageBreak/>
         <w:drawing>
           <wp:inline distT="0" distB="0" distL="0" distR="0" wp14:anchorId="2DD235E6" wp14:editId="37A38D03">
             <wp:extent cx="5400040" cy="1454150"/>
@@ -340,7 +432,7 @@
                     <pic:cNvPicPr/>
                   </pic:nvPicPr>
                   <pic:blipFill>
-                    <a:blip r:embed="rId11"/>
+                    <a:blip r:embed="rId13"/>
                     <a:stretch>
                       <a:fillRect/>
                     </a:stretch>
@@ -384,7 +476,7 @@
                     <pic:cNvPicPr/>
                   </pic:nvPicPr>
                   <pic:blipFill>
-                    <a:blip r:embed="rId12"/>
+                    <a:blip r:embed="rId14"/>
                     <a:stretch>
                       <a:fillRect/>
                     </a:stretch>
@@ -427,7 +519,7 @@
                     <pic:cNvPicPr/>
                   </pic:nvPicPr>
                   <pic:blipFill>
-                    <a:blip r:embed="rId13"/>
+                    <a:blip r:embed="rId15"/>
                     <a:stretch>
                       <a:fillRect/>
                     </a:stretch>
@@ -451,7 +543,6 @@
     <w:p/>
     <w:p>
       <w:r>
-        <w:lastRenderedPageBreak/>
         <w:t>TIPO DE VEHICULO</w:t>
       </w:r>
     </w:p>
@@ -477,7 +568,7 @@
                     <pic:cNvPicPr/>
                   </pic:nvPicPr>
                   <pic:blipFill>
-                    <a:blip r:embed="rId14"/>
+                    <a:blip r:embed="rId16"/>
                     <a:stretch>
                       <a:fillRect/>
                     </a:stretch>
@@ -504,6 +595,7 @@
           <w:noProof/>
           <w:lang w:eastAsia="es-ES"/>
         </w:rPr>
+        <w:lastRenderedPageBreak/>
         <w:drawing>
           <wp:inline distT="0" distB="0" distL="0" distR="0" wp14:anchorId="1D5358A1" wp14:editId="6234A660">
             <wp:extent cx="5400040" cy="1760220"/>
@@ -520,7 +612,7 @@
                     <pic:cNvPicPr/>
                   </pic:nvPicPr>
                   <pic:blipFill>
-                    <a:blip r:embed="rId15"/>
+                    <a:blip r:embed="rId17"/>
                     <a:stretch>
                       <a:fillRect/>
                     </a:stretch>
@@ -563,7 +655,7 @@
                     <pic:cNvPicPr/>
                   </pic:nvPicPr>
                   <pic:blipFill>
-                    <a:blip r:embed="rId16"/>
+                    <a:blip r:embed="rId18"/>
                     <a:stretch>
                       <a:fillRect/>
                     </a:stretch>
@@ -606,7 +698,7 @@
                     <pic:cNvPicPr/>
                   </pic:nvPicPr>
                   <pic:blipFill>
-                    <a:blip r:embed="rId17"/>
+                    <a:blip r:embed="rId19"/>
                     <a:stretch>
                       <a:fillRect/>
                     </a:stretch>
@@ -626,10 +718,191 @@
           </wp:inline>
         </w:drawing>
       </w:r>
-      <w:bookmarkStart w:id="0" w:name="_GoBack"/>
-      <w:bookmarkEnd w:id="0"/>
+    </w:p>
+    <w:p>
+      <w:r>
+        <w:t>Pico y placa:</w:t>
+      </w:r>
+    </w:p>
+    <w:p>
+      <w:r>
+        <w:rPr>
+          <w:noProof/>
+          <w:lang w:eastAsia="es-ES"/>
+        </w:rPr>
+        <w:drawing>
+          <wp:inline distT="0" distB="0" distL="0" distR="0" wp14:anchorId="2052661E" wp14:editId="1F99CDAE">
+            <wp:extent cx="5400040" cy="2074545"/>
+            <wp:effectExtent l="0" t="0" r="0" b="1905"/>
+            <wp:docPr id="15" name="Imagen 15"/>
+            <wp:cNvGraphicFramePr>
+              <a:graphicFrameLocks xmlns:a="http://schemas.openxmlformats.org/drawingml/2006/main" noChangeAspect="1"/>
+            </wp:cNvGraphicFramePr>
+            <a:graphic xmlns:a="http://schemas.openxmlformats.org/drawingml/2006/main">
+              <a:graphicData uri="http://schemas.openxmlformats.org/drawingml/2006/picture">
+                <pic:pic xmlns:pic="http://schemas.openxmlformats.org/drawingml/2006/picture">
+                  <pic:nvPicPr>
+                    <pic:cNvPr id="1" name=""/>
+                    <pic:cNvPicPr/>
+                  </pic:nvPicPr>
+                  <pic:blipFill>
+                    <a:blip r:embed="rId20"/>
+                    <a:stretch>
+                      <a:fillRect/>
+                    </a:stretch>
+                  </pic:blipFill>
+                  <pic:spPr>
+                    <a:xfrm>
+                      <a:off x="0" y="0"/>
+                      <a:ext cx="5400040" cy="2074545"/>
+                    </a:xfrm>
+                    <a:prstGeom prst="rect">
+                      <a:avLst/>
+                    </a:prstGeom>
+                  </pic:spPr>
+                </pic:pic>
+              </a:graphicData>
+            </a:graphic>
+          </wp:inline>
+        </w:drawing>
+      </w:r>
     </w:p>
     <w:p/>
+    <w:p>
+      <w:r>
+        <w:rPr>
+          <w:noProof/>
+          <w:lang w:eastAsia="es-ES"/>
+        </w:rPr>
+        <w:lastRenderedPageBreak/>
+        <w:drawing>
+          <wp:inline distT="0" distB="0" distL="0" distR="0" wp14:anchorId="0BD6C235" wp14:editId="08D02B39">
+            <wp:extent cx="5400040" cy="2209800"/>
+            <wp:effectExtent l="0" t="0" r="0" b="0"/>
+            <wp:docPr id="16" name="Imagen 16"/>
+            <wp:cNvGraphicFramePr>
+              <a:graphicFrameLocks xmlns:a="http://schemas.openxmlformats.org/drawingml/2006/main" noChangeAspect="1"/>
+            </wp:cNvGraphicFramePr>
+            <a:graphic xmlns:a="http://schemas.openxmlformats.org/drawingml/2006/main">
+              <a:graphicData uri="http://schemas.openxmlformats.org/drawingml/2006/picture">
+                <pic:pic xmlns:pic="http://schemas.openxmlformats.org/drawingml/2006/picture">
+                  <pic:nvPicPr>
+                    <pic:cNvPr id="1" name=""/>
+                    <pic:cNvPicPr/>
+                  </pic:nvPicPr>
+                  <pic:blipFill>
+                    <a:blip r:embed="rId21"/>
+                    <a:stretch>
+                      <a:fillRect/>
+                    </a:stretch>
+                  </pic:blipFill>
+                  <pic:spPr>
+                    <a:xfrm>
+                      <a:off x="0" y="0"/>
+                      <a:ext cx="5400040" cy="2209800"/>
+                    </a:xfrm>
+                    <a:prstGeom prst="rect">
+                      <a:avLst/>
+                    </a:prstGeom>
+                  </pic:spPr>
+                </pic:pic>
+              </a:graphicData>
+            </a:graphic>
+          </wp:inline>
+        </w:drawing>
+      </w:r>
+    </w:p>
+    <w:p>
+      <w:r>
+        <w:rPr>
+          <w:noProof/>
+          <w:lang w:eastAsia="es-ES"/>
+        </w:rPr>
+        <w:drawing>
+          <wp:inline distT="0" distB="0" distL="0" distR="0" wp14:anchorId="69D4C8B9" wp14:editId="06AD3BE8">
+            <wp:extent cx="5400040" cy="2191385"/>
+            <wp:effectExtent l="0" t="0" r="0" b="0"/>
+            <wp:docPr id="17" name="Imagen 17"/>
+            <wp:cNvGraphicFramePr>
+              <a:graphicFrameLocks xmlns:a="http://schemas.openxmlformats.org/drawingml/2006/main" noChangeAspect="1"/>
+            </wp:cNvGraphicFramePr>
+            <a:graphic xmlns:a="http://schemas.openxmlformats.org/drawingml/2006/main">
+              <a:graphicData uri="http://schemas.openxmlformats.org/drawingml/2006/picture">
+                <pic:pic xmlns:pic="http://schemas.openxmlformats.org/drawingml/2006/picture">
+                  <pic:nvPicPr>
+                    <pic:cNvPr id="1" name=""/>
+                    <pic:cNvPicPr/>
+                  </pic:nvPicPr>
+                  <pic:blipFill>
+                    <a:blip r:embed="rId22"/>
+                    <a:stretch>
+                      <a:fillRect/>
+                    </a:stretch>
+                  </pic:blipFill>
+                  <pic:spPr>
+                    <a:xfrm>
+                      <a:off x="0" y="0"/>
+                      <a:ext cx="5400040" cy="2191385"/>
+                    </a:xfrm>
+                    <a:prstGeom prst="rect">
+                      <a:avLst/>
+                    </a:prstGeom>
+                  </pic:spPr>
+                </pic:pic>
+              </a:graphicData>
+            </a:graphic>
+          </wp:inline>
+        </w:drawing>
+      </w:r>
+    </w:p>
+    <w:p>
+      <w:pPr>
+        <w:rPr>
+          <w:u w:val="single"/>
+        </w:rPr>
+      </w:pPr>
+      <w:r>
+        <w:rPr>
+          <w:noProof/>
+          <w:lang w:eastAsia="es-ES"/>
+        </w:rPr>
+        <w:drawing>
+          <wp:inline distT="0" distB="0" distL="0" distR="0" wp14:anchorId="0564413F" wp14:editId="58827433">
+            <wp:extent cx="5400040" cy="2140585"/>
+            <wp:effectExtent l="0" t="0" r="0" b="0"/>
+            <wp:docPr id="18" name="Imagen 18"/>
+            <wp:cNvGraphicFramePr>
+              <a:graphicFrameLocks xmlns:a="http://schemas.openxmlformats.org/drawingml/2006/main" noChangeAspect="1"/>
+            </wp:cNvGraphicFramePr>
+            <a:graphic xmlns:a="http://schemas.openxmlformats.org/drawingml/2006/main">
+              <a:graphicData uri="http://schemas.openxmlformats.org/drawingml/2006/picture">
+                <pic:pic xmlns:pic="http://schemas.openxmlformats.org/drawingml/2006/picture">
+                  <pic:nvPicPr>
+                    <pic:cNvPr id="1" name=""/>
+                    <pic:cNvPicPr/>
+                  </pic:nvPicPr>
+                  <pic:blipFill>
+                    <a:blip r:embed="rId23"/>
+                    <a:stretch>
+                      <a:fillRect/>
+                    </a:stretch>
+                  </pic:blipFill>
+                  <pic:spPr>
+                    <a:xfrm>
+                      <a:off x="0" y="0"/>
+                      <a:ext cx="5400040" cy="2140585"/>
+                    </a:xfrm>
+                    <a:prstGeom prst="rect">
+                      <a:avLst/>
+                    </a:prstGeom>
+                  </pic:spPr>
+                </pic:pic>
+              </a:graphicData>
+            </a:graphic>
+          </wp:inline>
+        </w:drawing>
+      </w:r>
+    </w:p>
     <w:p/>
     <w:sectPr>
       <w:pgSz w:w="11906" w:h="16838"/>

</xml_diff>